<commit_message>
Updates to Student Pairing Tool to add a menu and a title and to modularize some functionality into methods.
</commit_message>
<xml_diff>
--- a/Code Challenges/Adjacent Product Checker/ReadMe.docx
+++ b/Code Challenges/Adjacent Product Checker/ReadMe.docx
@@ -50,39 +50,7 @@
           <w:sz w:val="24"/>
           <w:szCs w:val="24"/>
         </w:rPr>
-        <w:t xml:space="preserve"> array and return the highest value.  I started by identifying that a new array would be needed to hold the products and that the Length of the new array would always be one less than the </w:t>
-      </w:r>
-      <w:proofErr w:type="spellStart"/>
-      <w:r>
-        <w:rPr>
-          <w:sz w:val="24"/>
-          <w:szCs w:val="24"/>
-        </w:rPr>
-        <w:t>Langth</w:t>
-      </w:r>
-      <w:proofErr w:type="spellEnd"/>
-      <w:r>
-        <w:rPr>
-          <w:sz w:val="24"/>
-          <w:szCs w:val="24"/>
-        </w:rPr>
-        <w:t xml:space="preserve"> of the array getting passed into the method to be checked. From there I just needed to initialize two variables to hold the starting points in </w:t>
-      </w:r>
-      <w:proofErr w:type="spellStart"/>
-      <w:r>
-        <w:rPr>
-          <w:sz w:val="24"/>
-          <w:szCs w:val="24"/>
-        </w:rPr>
-        <w:t>the passed</w:t>
-      </w:r>
-      <w:proofErr w:type="spellEnd"/>
-      <w:r>
-        <w:rPr>
-          <w:sz w:val="24"/>
-          <w:szCs w:val="24"/>
-        </w:rPr>
-        <w:t xml:space="preserve"> array to test and then</w:t>
+        <w:t xml:space="preserve"> array and return the highest value.  I started by identifying t</w:t>
       </w:r>
       <w:bookmarkStart w:id="0" w:name="_GoBack"/>
       <w:bookmarkEnd w:id="0"/>
@@ -91,7 +59,37 @@
           <w:sz w:val="24"/>
           <w:szCs w:val="24"/>
         </w:rPr>
-        <w:t xml:space="preserve"> loop through the array until I had all of the totals.  Finally, I used the </w:t>
+        <w:t>hat a new array would be needed to hold the products and that the Length of the new array woul</w:t>
+      </w:r>
+      <w:r>
+        <w:rPr>
+          <w:sz w:val="24"/>
+          <w:szCs w:val="24"/>
+        </w:rPr>
+        <w:t>d always be one less than the Le</w:t>
+      </w:r>
+      <w:r>
+        <w:rPr>
+          <w:sz w:val="24"/>
+          <w:szCs w:val="24"/>
+        </w:rPr>
+        <w:t xml:space="preserve">ngth of the array getting passed into the method to be checked. From there I just needed to initialize two variables to hold the starting points in </w:t>
+      </w:r>
+      <w:proofErr w:type="spellStart"/>
+      <w:r>
+        <w:rPr>
+          <w:sz w:val="24"/>
+          <w:szCs w:val="24"/>
+        </w:rPr>
+        <w:t>the passed</w:t>
+      </w:r>
+      <w:proofErr w:type="spellEnd"/>
+      <w:r>
+        <w:rPr>
+          <w:sz w:val="24"/>
+          <w:szCs w:val="24"/>
+        </w:rPr>
+        <w:t xml:space="preserve"> array to test and then loop through the array until I had all of the totals.  Finally, I used the </w:t>
       </w:r>
       <w:proofErr w:type="gramStart"/>
       <w:r>

</xml_diff>